<commit_message>
changed string fields to text and changed length of context text field using a migration
</commit_message>
<xml_diff>
--- a/Airmsg Code v0.2.docx
+++ b/Airmsg Code v0.2.docx
@@ -8989,6 +8989,77 @@
     <w:p/>
     <w:p/>
     <w:p>
+      <w:r>
+        <w:t>Needed to change string format to text otherwise ther was an length error message</w:t>
+      </w:r>
+    </w:p>
+    <w:p>
+      <w:r>
+        <w:t>Created a new migration first</w:t>
+      </w:r>
+    </w:p>
+    <w:p>
+      <w:r>
+        <w:t>Rails generate migration change_string_to_text</w:t>
+      </w:r>
+    </w:p>
+    <w:p>
+      <w:r>
+        <w:t>Then in there added this code</w:t>
+      </w:r>
+    </w:p>
+    <w:p>
+      <w:r>
+        <w:t>class ChangeStringToText &lt; ActiveRecord::Migration</w:t>
+      </w:r>
+    </w:p>
+    <w:p>
+      <w:r>
+        <w:t xml:space="preserve">  def change</w:t>
+      </w:r>
+    </w:p>
+    <w:p>
+      <w:r>
+        <w:t xml:space="preserve">  </w:t>
+      </w:r>
+      <w:r>
+        <w:tab/>
+        <w:t>change_column :microposts, :content, :text</w:t>
+      </w:r>
+    </w:p>
+    <w:p>
+      <w:r>
+        <w:t xml:space="preserve">  </w:t>
+      </w:r>
+      <w:r>
+        <w:tab/>
+        <w:t>change_column :microposts, :topic, :text</w:t>
+      </w:r>
+    </w:p>
+    <w:p>
+      <w:r>
+        <w:t xml:space="preserve">  </w:t>
+      </w:r>
+      <w:r>
+        <w:tab/>
+        <w:t>change_column :pins, :description, :text</w:t>
+      </w:r>
+    </w:p>
+    <w:p>
+      <w:r>
+        <w:t xml:space="preserve">  end</w:t>
+      </w:r>
+    </w:p>
+    <w:p>
+      <w:r>
+        <w:t>end</w:t>
+      </w:r>
+    </w:p>
+    <w:p>
+      <w:r>
+        <w:lastRenderedPageBreak/>
+        <w:t>then migrat it</w:t>
+      </w:r>
       <w:bookmarkStart w:id="0" w:name="_GoBack"/>
       <w:bookmarkEnd w:id="0"/>
     </w:p>

</xml_diff>

<commit_message>
added a footer partial that has google analytics and made the pins index order in a desc fashion
</commit_message>
<xml_diff>
--- a/Airmsg Code v0.2.docx
+++ b/Airmsg Code v0.2.docx
@@ -8104,17 +8104,25 @@
         </w:rPr>
         <w:t>rake sunspot:solr:run</w:t>
       </w:r>
-    </w:p>
-    <w:p>
-      <w:pPr>
+      <w:r>
         <w:rPr>
           <w:b/>
         </w:rPr>
-      </w:pPr>
-      <w:r>
+        <w:t xml:space="preserve"> – this is how you start the solr server in development</w:t>
+      </w:r>
+      <w:bookmarkStart w:id="0" w:name="_GoBack"/>
+      <w:bookmarkEnd w:id="0"/>
+    </w:p>
+    <w:p>
+      <w:pPr>
         <w:rPr>
           <w:b/>
         </w:rPr>
+      </w:pPr>
+      <w:r>
+        <w:rPr>
+          <w:b/>
+        </w:rPr>
         <w:t xml:space="preserve">bundle exec </w:t>
       </w:r>
       <w:r>
@@ -8122,6 +8130,12 @@
           <w:b/>
         </w:rPr>
         <w:t>rake sunspot:solr:reindex</w:t>
+      </w:r>
+      <w:r>
+        <w:rPr>
+          <w:b/>
+        </w:rPr>
+        <w:t xml:space="preserve"> – this is how you re index in development</w:t>
       </w:r>
     </w:p>
     <w:p/>
@@ -9060,8 +9074,99 @@
         <w:lastRenderedPageBreak/>
         <w:t>then migrat it</w:t>
       </w:r>
-      <w:bookmarkStart w:id="0" w:name="_GoBack"/>
-      <w:bookmarkEnd w:id="0"/>
+    </w:p>
+    <w:p/>
+    <w:p/>
+    <w:p>
+      <w:r>
+        <w:t>how to start</w:t>
+      </w:r>
+    </w:p>
+    <w:p>
+      <w:r>
+        <w:t>rails server</w:t>
+      </w:r>
+    </w:p>
+    <w:p>
+      <w:r>
+        <w:t>rake sunspot:solr:run</w:t>
+      </w:r>
+    </w:p>
+    <w:p>
+      <w:r>
+        <w:t>after Wharton india economic forum</w:t>
+      </w:r>
+    </w:p>
+    <w:p>
+      <w:r>
+        <w:t>financial model – freemium, paid for private discussions</w:t>
+      </w:r>
+    </w:p>
+    <w:p/>
+    <w:p>
+      <w:hyperlink r:id="rId52" w:history="1">
+        <w:r>
+          <w:rPr>
+            <w:rStyle w:val="Hyperlink"/>
+          </w:rPr>
+          <w:t>http://stackoverflow.com/questions/18632644/google-analytics-with-rails-4</w:t>
+        </w:r>
+      </w:hyperlink>
+    </w:p>
+    <w:p>
+      <w:hyperlink r:id="rId53" w:history="1">
+        <w:r>
+          <w:rPr>
+            <w:rStyle w:val="Hyperlink"/>
+          </w:rPr>
+          <w:t>http://stackoverflow.com/questions/18980456/how-to-pull-google-analytics-stats-in-ruby-on-rails</w:t>
+        </w:r>
+      </w:hyperlink>
+      <w:r>
+        <w:t xml:space="preserve"> - this is good and can use the gem. I have not done this. Maybe should do so.</w:t>
+      </w:r>
+    </w:p>
+    <w:p>
+      <w:r>
+        <w:t>&lt;script&gt;</w:t>
+      </w:r>
+    </w:p>
+    <w:p>
+      <w:r>
+        <w:t xml:space="preserve">  (function(i,s,o,g,r,a,m){i['GoogleAnalyticsObject']=r;i[r]=i[r]||function(){</w:t>
+      </w:r>
+    </w:p>
+    <w:p>
+      <w:r>
+        <w:t xml:space="preserve">  (i[r].q=i[r].q||[]).push(arguments)},i[r].l=1*new Date();a=s.createElement(o),</w:t>
+      </w:r>
+    </w:p>
+    <w:p>
+      <w:r>
+        <w:t xml:space="preserve">  m=s.getElementsByTagName(o)[0];a.async=1;a.src=g;m.parentNode.insertBefore(a,m)</w:t>
+      </w:r>
+    </w:p>
+    <w:p>
+      <w:r>
+        <w:t xml:space="preserve">  })(window,document,'script','//www.google-analytics.com/analytics.js','ga');</w:t>
+      </w:r>
+    </w:p>
+    <w:p/>
+    <w:p>
+      <w:r>
+        <w:t xml:space="preserve">  ga('create', 'UA-48344831-1', '1degree.co');</w:t>
+      </w:r>
+    </w:p>
+    <w:p>
+      <w:r>
+        <w:t xml:space="preserve">  ga('send', 'pageview');</w:t>
+      </w:r>
+    </w:p>
+    <w:p/>
+    <w:p>
+      <w:r>
+        <w:t>&lt;/script&gt;</w:t>
+      </w:r>
     </w:p>
     <w:sectPr>
       <w:pgSz w:w="12240" w:h="15840"/>

</xml_diff>

<commit_message>
installed social share gem. In the micropost index page I changed the code so that clicking on a user opens a pin and not a users page since that is how people will access the conversation to share
</commit_message>
<xml_diff>
--- a/Airmsg Code v0.2.docx
+++ b/Airmsg Code v0.2.docx
@@ -8110,8 +8110,6 @@
         </w:rPr>
         <w:t xml:space="preserve"> – this is how you start the solr server in development</w:t>
       </w:r>
-      <w:bookmarkStart w:id="0" w:name="_GoBack"/>
-      <w:bookmarkEnd w:id="0"/>
     </w:p>
     <w:p>
       <w:pPr>
@@ -9167,6 +9165,355 @@
       <w:r>
         <w:t>&lt;/script&gt;</w:t>
       </w:r>
+    </w:p>
+    <w:p/>
+    <w:p>
+      <w:r>
+        <w:t xml:space="preserve">I may have finally found the reason why a lot of my ‘where’ statements were not working: </w:t>
+      </w:r>
+      <w:hyperlink r:id="rId54" w:history="1">
+        <w:r>
+          <w:rPr>
+            <w:rStyle w:val="Hyperlink"/>
+          </w:rPr>
+          <w:t>http://stackoverflow.com/questions/4598876/simple-form-error-undefined-method-model-name-for-activerecordrelationcla</w:t>
+        </w:r>
+      </w:hyperlink>
+    </w:p>
+    <w:p>
+      <w:pPr>
+        <w:shd w:val="clear" w:color="auto" w:fill="FFFFFF"/>
+        <w:spacing w:after="0" w:line="267" w:lineRule="atLeast"/>
+        <w:textAlignment w:val="baseline"/>
+        <w:rPr>
+          <w:rFonts w:ascii="Arial" w:eastAsia="Times New Roman" w:hAnsi="Arial" w:cs="Arial"/>
+          <w:color w:val="000000"/>
+          <w:sz w:val="21"/>
+          <w:szCs w:val="21"/>
+        </w:rPr>
+      </w:pPr>
+      <w:r>
+        <w:rPr>
+          <w:rFonts w:ascii="Arial" w:eastAsia="Times New Roman" w:hAnsi="Arial" w:cs="Arial"/>
+          <w:color w:val="000000"/>
+          <w:sz w:val="21"/>
+          <w:szCs w:val="21"/>
+        </w:rPr>
+        <w:t>The form expects a single record to be in the </w:t>
+      </w:r>
+      <w:r>
+        <w:rPr>
+          <w:rFonts w:ascii="Consolas" w:eastAsia="Times New Roman" w:hAnsi="Consolas" w:cs="Consolas"/>
+          <w:color w:val="000000"/>
+          <w:sz w:val="21"/>
+          <w:szCs w:val="21"/>
+          <w:bdr w:val="none" w:sz="0" w:space="0" w:color="auto" w:frame="1"/>
+          <w:shd w:val="clear" w:color="auto" w:fill="EEEEEE"/>
+        </w:rPr>
+        <w:t>@office</w:t>
+      </w:r>
+      <w:r>
+        <w:rPr>
+          <w:rFonts w:ascii="Arial" w:eastAsia="Times New Roman" w:hAnsi="Arial" w:cs="Arial"/>
+          <w:color w:val="000000"/>
+          <w:sz w:val="21"/>
+          <w:szCs w:val="21"/>
+        </w:rPr>
+        <w:t> instance variable, the </w:t>
+      </w:r>
+      <w:r>
+        <w:rPr>
+          <w:rFonts w:ascii="Consolas" w:eastAsia="Times New Roman" w:hAnsi="Consolas" w:cs="Consolas"/>
+          <w:color w:val="000000"/>
+          <w:sz w:val="21"/>
+          <w:szCs w:val="21"/>
+          <w:bdr w:val="none" w:sz="0" w:space="0" w:color="auto" w:frame="1"/>
+          <w:shd w:val="clear" w:color="auto" w:fill="EEEEEE"/>
+        </w:rPr>
+        <w:t>where</w:t>
+      </w:r>
+      <w:r>
+        <w:rPr>
+          <w:rFonts w:ascii="Arial" w:eastAsia="Times New Roman" w:hAnsi="Arial" w:cs="Arial"/>
+          <w:color w:val="000000"/>
+          <w:sz w:val="21"/>
+          <w:szCs w:val="21"/>
+        </w:rPr>
+        <w:t>-method doesn't return a single record but a relation, which can be multiple records, once queried.</w:t>
+      </w:r>
+    </w:p>
+    <w:p>
+      <w:pPr>
+        <w:shd w:val="clear" w:color="auto" w:fill="FFFFFF"/>
+        <w:spacing w:after="240" w:line="267" w:lineRule="atLeast"/>
+        <w:textAlignment w:val="baseline"/>
+        <w:rPr>
+          <w:rFonts w:ascii="Arial" w:eastAsia="Times New Roman" w:hAnsi="Arial" w:cs="Arial"/>
+          <w:color w:val="000000"/>
+          <w:sz w:val="21"/>
+          <w:szCs w:val="21"/>
+        </w:rPr>
+      </w:pPr>
+      <w:r>
+        <w:rPr>
+          <w:rFonts w:ascii="Arial" w:eastAsia="Times New Roman" w:hAnsi="Arial" w:cs="Arial"/>
+          <w:color w:val="000000"/>
+          <w:sz w:val="21"/>
+          <w:szCs w:val="21"/>
+        </w:rPr>
+        <w:t>The correct way is:</w:t>
+      </w:r>
+    </w:p>
+    <w:p>
+      <w:pPr>
+        <w:shd w:val="clear" w:color="auto" w:fill="EEEEEE"/>
+        <w:tabs>
+          <w:tab w:val="left" w:pos="916"/>
+          <w:tab w:val="left" w:pos="1832"/>
+          <w:tab w:val="left" w:pos="2748"/>
+          <w:tab w:val="left" w:pos="3664"/>
+          <w:tab w:val="left" w:pos="4580"/>
+          <w:tab w:val="left" w:pos="5496"/>
+          <w:tab w:val="left" w:pos="6412"/>
+          <w:tab w:val="left" w:pos="7328"/>
+          <w:tab w:val="left" w:pos="8244"/>
+          <w:tab w:val="left" w:pos="9160"/>
+          <w:tab w:val="left" w:pos="10076"/>
+          <w:tab w:val="left" w:pos="10992"/>
+          <w:tab w:val="left" w:pos="11908"/>
+          <w:tab w:val="left" w:pos="12824"/>
+          <w:tab w:val="left" w:pos="13740"/>
+          <w:tab w:val="left" w:pos="14656"/>
+        </w:tabs>
+        <w:spacing w:after="0" w:line="267" w:lineRule="atLeast"/>
+        <w:textAlignment w:val="baseline"/>
+        <w:rPr>
+          <w:rFonts w:ascii="Consolas" w:eastAsia="Times New Roman" w:hAnsi="Consolas" w:cs="Consolas"/>
+          <w:color w:val="000000"/>
+          <w:sz w:val="21"/>
+          <w:szCs w:val="21"/>
+        </w:rPr>
+      </w:pPr>
+      <w:r>
+        <w:rPr>
+          <w:rFonts w:ascii="Consolas" w:eastAsia="Times New Roman" w:hAnsi="Consolas" w:cs="Consolas"/>
+          <w:color w:val="800000"/>
+          <w:sz w:val="21"/>
+          <w:szCs w:val="21"/>
+          <w:bdr w:val="none" w:sz="0" w:space="0" w:color="auto" w:frame="1"/>
+        </w:rPr>
+        <w:t>@office</w:t>
+      </w:r>
+      <w:r>
+        <w:rPr>
+          <w:rFonts w:ascii="Consolas" w:eastAsia="Times New Roman" w:hAnsi="Consolas" w:cs="Consolas"/>
+          <w:color w:val="000000"/>
+          <w:sz w:val="21"/>
+          <w:szCs w:val="21"/>
+          <w:bdr w:val="none" w:sz="0" w:space="0" w:color="auto" w:frame="1"/>
+        </w:rPr>
+        <w:t xml:space="preserve"> = </w:t>
+      </w:r>
+      <w:r>
+        <w:rPr>
+          <w:rFonts w:ascii="Consolas" w:eastAsia="Times New Roman" w:hAnsi="Consolas" w:cs="Consolas"/>
+          <w:color w:val="2B91AF"/>
+          <w:sz w:val="21"/>
+          <w:szCs w:val="21"/>
+          <w:bdr w:val="none" w:sz="0" w:space="0" w:color="auto" w:frame="1"/>
+        </w:rPr>
+        <w:t>Office</w:t>
+      </w:r>
+      <w:r>
+        <w:rPr>
+          <w:rFonts w:ascii="Consolas" w:eastAsia="Times New Roman" w:hAnsi="Consolas" w:cs="Consolas"/>
+          <w:color w:val="000000"/>
+          <w:sz w:val="21"/>
+          <w:szCs w:val="21"/>
+          <w:bdr w:val="none" w:sz="0" w:space="0" w:color="auto" w:frame="1"/>
+        </w:rPr>
+        <w:t>.</w:t>
+      </w:r>
+      <w:r>
+        <w:rPr>
+          <w:rFonts w:ascii="Consolas" w:eastAsia="Times New Roman" w:hAnsi="Consolas" w:cs="Consolas"/>
+          <w:color w:val="00008B"/>
+          <w:sz w:val="21"/>
+          <w:szCs w:val="21"/>
+          <w:bdr w:val="none" w:sz="0" w:space="0" w:color="auto" w:frame="1"/>
+        </w:rPr>
+        <w:t>where</w:t>
+      </w:r>
+      <w:r>
+        <w:rPr>
+          <w:rFonts w:ascii="Consolas" w:eastAsia="Times New Roman" w:hAnsi="Consolas" w:cs="Consolas"/>
+          <w:color w:val="000000"/>
+          <w:sz w:val="21"/>
+          <w:szCs w:val="21"/>
+          <w:bdr w:val="none" w:sz="0" w:space="0" w:color="auto" w:frame="1"/>
+        </w:rPr>
+        <w:t xml:space="preserve">(:company_id =&gt; </w:t>
+      </w:r>
+      <w:r>
+        <w:rPr>
+          <w:rFonts w:ascii="Consolas" w:eastAsia="Times New Roman" w:hAnsi="Consolas" w:cs="Consolas"/>
+          <w:color w:val="800000"/>
+          <w:sz w:val="21"/>
+          <w:szCs w:val="21"/>
+          <w:bdr w:val="none" w:sz="0" w:space="0" w:color="auto" w:frame="1"/>
+        </w:rPr>
+        <w:t>@company</w:t>
+      </w:r>
+      <w:r>
+        <w:rPr>
+          <w:rFonts w:ascii="Consolas" w:eastAsia="Times New Roman" w:hAnsi="Consolas" w:cs="Consolas"/>
+          <w:color w:val="000000"/>
+          <w:sz w:val="21"/>
+          <w:szCs w:val="21"/>
+          <w:bdr w:val="none" w:sz="0" w:space="0" w:color="auto" w:frame="1"/>
+        </w:rPr>
+        <w:t>.id).find(</w:t>
+      </w:r>
+      <w:r>
+        <w:rPr>
+          <w:rFonts w:ascii="Consolas" w:eastAsia="Times New Roman" w:hAnsi="Consolas" w:cs="Consolas"/>
+          <w:color w:val="00008B"/>
+          <w:sz w:val="21"/>
+          <w:szCs w:val="21"/>
+          <w:bdr w:val="none" w:sz="0" w:space="0" w:color="auto" w:frame="1"/>
+        </w:rPr>
+        <w:t>params</w:t>
+      </w:r>
+      <w:r>
+        <w:rPr>
+          <w:rFonts w:ascii="Consolas" w:eastAsia="Times New Roman" w:hAnsi="Consolas" w:cs="Consolas"/>
+          <w:color w:val="000000"/>
+          <w:sz w:val="21"/>
+          <w:szCs w:val="21"/>
+          <w:bdr w:val="none" w:sz="0" w:space="0" w:color="auto" w:frame="1"/>
+        </w:rPr>
+        <w:t>[:id])</w:t>
+      </w:r>
+    </w:p>
+    <w:p>
+      <w:pPr>
+        <w:shd w:val="clear" w:color="auto" w:fill="FFFFFF"/>
+        <w:spacing w:after="240" w:line="267" w:lineRule="atLeast"/>
+        <w:textAlignment w:val="baseline"/>
+        <w:rPr>
+          <w:rFonts w:ascii="Arial" w:eastAsia="Times New Roman" w:hAnsi="Arial" w:cs="Arial"/>
+          <w:color w:val="000000"/>
+          <w:sz w:val="21"/>
+          <w:szCs w:val="21"/>
+        </w:rPr>
+      </w:pPr>
+      <w:r>
+        <w:rPr>
+          <w:rFonts w:ascii="Arial" w:eastAsia="Times New Roman" w:hAnsi="Arial" w:cs="Arial"/>
+          <w:color w:val="000000"/>
+          <w:sz w:val="21"/>
+          <w:szCs w:val="21"/>
+        </w:rPr>
+        <w:t>Or even better, if you've defined the relation:</w:t>
+      </w:r>
+    </w:p>
+    <w:p>
+      <w:pPr>
+        <w:shd w:val="clear" w:color="auto" w:fill="EEEEEE"/>
+        <w:tabs>
+          <w:tab w:val="left" w:pos="916"/>
+          <w:tab w:val="left" w:pos="1832"/>
+          <w:tab w:val="left" w:pos="2748"/>
+          <w:tab w:val="left" w:pos="3664"/>
+          <w:tab w:val="left" w:pos="4580"/>
+          <w:tab w:val="left" w:pos="5496"/>
+          <w:tab w:val="left" w:pos="6412"/>
+          <w:tab w:val="left" w:pos="7328"/>
+          <w:tab w:val="left" w:pos="8244"/>
+          <w:tab w:val="left" w:pos="9160"/>
+          <w:tab w:val="left" w:pos="10076"/>
+          <w:tab w:val="left" w:pos="10992"/>
+          <w:tab w:val="left" w:pos="11908"/>
+          <w:tab w:val="left" w:pos="12824"/>
+          <w:tab w:val="left" w:pos="13740"/>
+          <w:tab w:val="left" w:pos="14656"/>
+        </w:tabs>
+        <w:spacing w:after="0" w:line="267" w:lineRule="atLeast"/>
+        <w:textAlignment w:val="baseline"/>
+        <w:rPr>
+          <w:rFonts w:ascii="Consolas" w:eastAsia="Times New Roman" w:hAnsi="Consolas" w:cs="Consolas"/>
+          <w:color w:val="000000"/>
+          <w:sz w:val="21"/>
+          <w:szCs w:val="21"/>
+        </w:rPr>
+      </w:pPr>
+      <w:r>
+        <w:rPr>
+          <w:rFonts w:ascii="Consolas" w:eastAsia="Times New Roman" w:hAnsi="Consolas" w:cs="Consolas"/>
+          <w:color w:val="800000"/>
+          <w:sz w:val="21"/>
+          <w:szCs w:val="21"/>
+          <w:bdr w:val="none" w:sz="0" w:space="0" w:color="auto" w:frame="1"/>
+        </w:rPr>
+        <w:lastRenderedPageBreak/>
+        <w:t>@office</w:t>
+      </w:r>
+      <w:r>
+        <w:rPr>
+          <w:rFonts w:ascii="Consolas" w:eastAsia="Times New Roman" w:hAnsi="Consolas" w:cs="Consolas"/>
+          <w:color w:val="000000"/>
+          <w:sz w:val="21"/>
+          <w:szCs w:val="21"/>
+          <w:bdr w:val="none" w:sz="0" w:space="0" w:color="auto" w:frame="1"/>
+        </w:rPr>
+        <w:t xml:space="preserve"> = </w:t>
+      </w:r>
+      <w:r>
+        <w:rPr>
+          <w:rFonts w:ascii="Consolas" w:eastAsia="Times New Roman" w:hAnsi="Consolas" w:cs="Consolas"/>
+          <w:color w:val="800000"/>
+          <w:sz w:val="21"/>
+          <w:szCs w:val="21"/>
+          <w:bdr w:val="none" w:sz="0" w:space="0" w:color="auto" w:frame="1"/>
+        </w:rPr>
+        <w:t>@company</w:t>
+      </w:r>
+      <w:r>
+        <w:rPr>
+          <w:rFonts w:ascii="Consolas" w:eastAsia="Times New Roman" w:hAnsi="Consolas" w:cs="Consolas"/>
+          <w:color w:val="000000"/>
+          <w:sz w:val="21"/>
+          <w:szCs w:val="21"/>
+          <w:bdr w:val="none" w:sz="0" w:space="0" w:color="auto" w:frame="1"/>
+        </w:rPr>
+        <w:t>.offices.find(</w:t>
+      </w:r>
+      <w:r>
+        <w:rPr>
+          <w:rFonts w:ascii="Consolas" w:eastAsia="Times New Roman" w:hAnsi="Consolas" w:cs="Consolas"/>
+          <w:color w:val="00008B"/>
+          <w:sz w:val="21"/>
+          <w:szCs w:val="21"/>
+          <w:bdr w:val="none" w:sz="0" w:space="0" w:color="auto" w:frame="1"/>
+        </w:rPr>
+        <w:t>params</w:t>
+      </w:r>
+      <w:r>
+        <w:rPr>
+          <w:rFonts w:ascii="Consolas" w:eastAsia="Times New Roman" w:hAnsi="Consolas" w:cs="Consolas"/>
+          <w:color w:val="000000"/>
+          <w:sz w:val="21"/>
+          <w:szCs w:val="21"/>
+          <w:bdr w:val="none" w:sz="0" w:space="0" w:color="auto" w:frame="1"/>
+        </w:rPr>
+        <w:t>[:id])</w:t>
+      </w:r>
+    </w:p>
+    <w:p/>
+    <w:p/>
+    <w:p>
+      <w:bookmarkStart w:id="0" w:name="_GoBack"/>
+      <w:bookmarkEnd w:id="0"/>
     </w:p>
     <w:sectPr>
       <w:pgSz w:w="12240" w:h="15840"/>

</xml_diff>

<commit_message>
changed the font in the about page and also added the url property for the social share links. Now, hopefully, the problem where it was sharing a different link should be solved
</commit_message>
<xml_diff>
--- a/Airmsg Code v0.2.docx
+++ b/Airmsg Code v0.2.docx
@@ -9891,8 +9891,81 @@
     </w:p>
     <w:p/>
     <w:p>
+      <w:r>
+        <w:t>Mar 22</w:t>
+      </w:r>
+    </w:p>
+    <w:p>
+      <w:r>
+        <w:t>I installed rails_autolink and also used the function simple_format to make sure formatting and links showed up on the text</w:t>
+      </w:r>
+    </w:p>
+    <w:p>
+      <w:hyperlink r:id="rId57" w:history="1">
+        <w:r>
+          <w:rPr>
+            <w:rStyle w:val="Hyperlink"/>
+          </w:rPr>
+          <w:t>http://stackoverflow.com/questions/12310798/showing-link-in-text-field-in-rails</w:t>
+        </w:r>
+      </w:hyperlink>
+    </w:p>
+    <w:p/>
+    <w:p>
       <w:bookmarkStart w:id="0" w:name="_GoBack"/>
       <w:bookmarkEnd w:id="0"/>
+    </w:p>
+    <w:p/>
+    <w:p/>
+    <w:p>
+      <w:r>
+        <w:t>&lt;% if @eavesdrop_items.any? %&gt;</w:t>
+      </w:r>
+    </w:p>
+    <w:p>
+      <w:r>
+        <w:t>&lt;%#= @eavesdrop_items.count %&gt;</w:t>
+      </w:r>
+    </w:p>
+    <w:p>
+      <w:r>
+        <w:t>&lt;span class="content"&gt;</w:t>
+      </w:r>
+    </w:p>
+    <w:p>
+      <w:r>
+        <w:t xml:space="preserve">      &lt;b&gt;Conversations you are eavesdropping&lt;/b&gt;</w:t>
+      </w:r>
+    </w:p>
+    <w:p>
+      <w:r>
+        <w:t>&lt;/span&gt;</w:t>
+      </w:r>
+    </w:p>
+    <w:p>
+      <w:r>
+        <w:t xml:space="preserve">  &lt;ol class="microposts"&gt;</w:t>
+      </w:r>
+    </w:p>
+    <w:p>
+      <w:r>
+        <w:t xml:space="preserve">    &lt;%= render partial: 'eavesdrop_item', collection: @eavesdrop_items %&gt;</w:t>
+      </w:r>
+    </w:p>
+    <w:p>
+      <w:r>
+        <w:t xml:space="preserve">  &lt;/ol&gt;</w:t>
+      </w:r>
+    </w:p>
+    <w:p>
+      <w:r>
+        <w:t xml:space="preserve">  &lt;%#= will_paginate @eavesdrop_items, renderer: BootstrapPagination::Rails %&gt;</w:t>
+      </w:r>
+    </w:p>
+    <w:p>
+      <w:r>
+        <w:t>&lt;% end %&gt;</w:t>
+      </w:r>
     </w:p>
     <w:p/>
     <w:p/>

</xml_diff>

<commit_message>
changed the menu to consolidate. allowed users to put in their twitter handle or website
</commit_message>
<xml_diff>
--- a/Airmsg Code v0.2.docx
+++ b/Airmsg Code v0.2.docx
@@ -9912,62 +9912,447 @@
     </w:p>
     <w:p/>
     <w:p>
+      <w:r>
+        <w:t>this is how you can request the url for the current page:</w:t>
+      </w:r>
+    </w:p>
+    <w:p>
+      <w:hyperlink r:id="rId58" w:history="1">
+        <w:r>
+          <w:rPr>
+            <w:rStyle w:val="Hyperlink"/>
+          </w:rPr>
+          <w:t>http://stackoverflow.com/questions/18458635/request-original-url-in-fb-comments-div</w:t>
+        </w:r>
+      </w:hyperlink>
+    </w:p>
+    <w:p/>
+    <w:p>
+      <w:r>
+        <w:t>trying to figure out how to upload videos with posts</w:t>
+      </w:r>
+    </w:p>
+    <w:p>
+      <w:pPr>
+        <w:pStyle w:val="ListParagraph"/>
+        <w:numPr>
+          <w:ilvl w:val="1"/>
+          <w:numId w:val="2"/>
+        </w:numPr>
+      </w:pPr>
+      <w:r>
+        <w:t>has_attached_file :</w:t>
+      </w:r>
+      <w:r>
+        <w:t>video (</w:t>
+      </w:r>
+      <w:hyperlink r:id="rId59" w:history="1">
+        <w:r>
+          <w:rPr>
+            <w:rStyle w:val="Hyperlink"/>
+          </w:rPr>
+          <w:t>http://stackoverflow.com/questions/19222492/paperclip-video-upload</w:t>
+        </w:r>
+      </w:hyperlink>
+      <w:r>
+        <w:t>)</w:t>
+      </w:r>
+    </w:p>
+    <w:p>
+      <w:pPr>
+        <w:pStyle w:val="ListParagraph"/>
+        <w:numPr>
+          <w:ilvl w:val="1"/>
+          <w:numId w:val="2"/>
+        </w:numPr>
+      </w:pPr>
+      <w:r>
+        <w:t>in user.rb (will need to put this in micropost.rb eventually)</w:t>
+      </w:r>
+    </w:p>
+    <w:p>
+      <w:pPr>
+        <w:pStyle w:val="ListParagraph"/>
+        <w:numPr>
+          <w:ilvl w:val="1"/>
+          <w:numId w:val="2"/>
+        </w:numPr>
+      </w:pPr>
+      <w:r>
+        <w:t>need to put ,:video in users_controller at the end</w:t>
+      </w:r>
+    </w:p>
+    <w:p/>
+    <w:p>
+      <w:r>
+        <w:t>actually I have decided to do this on the pinteresting site rather than the airmsg site</w:t>
+      </w:r>
+    </w:p>
+    <w:p>
+      <w:r>
+        <w:t>changed pins model and controller</w:t>
+      </w:r>
+      <w:r>
+        <w:t>,</w:t>
+      </w:r>
+    </w:p>
+    <w:p>
+      <w:r>
+        <w:t xml:space="preserve"> _form.html.erb – added a piece of code</w:t>
+      </w:r>
+    </w:p>
+    <w:p>
+      <w:r>
+        <w:t xml:space="preserve">  &lt;div class="form-group"&gt;</w:t>
+      </w:r>
+    </w:p>
+    <w:p>
+      <w:r>
+        <w:t xml:space="preserve">    &lt;%= f.label :video %&gt;</w:t>
+      </w:r>
+    </w:p>
+    <w:p>
+      <w:r>
+        <w:t xml:space="preserve">    &lt;%= f.file_field :video, class: "form-control" %&gt;</w:t>
+      </w:r>
+    </w:p>
+    <w:p>
+      <w:r>
+        <w:t xml:space="preserve">  &lt;/div&gt;</w:t>
+      </w:r>
+    </w:p>
+    <w:p>
+      <w:r>
+        <w:t>Then generated a migration – rails generate paperclip pin video, then rake db:migrate</w:t>
+      </w:r>
+    </w:p>
+    <w:p>
+      <w:r>
+        <w:t xml:space="preserve">I will need to do more: </w:t>
+      </w:r>
+      <w:hyperlink r:id="rId60" w:history="1">
+        <w:r>
+          <w:rPr>
+            <w:rStyle w:val="Hyperlink"/>
+          </w:rPr>
+          <w:t>http://stackoverflow.com/questions/19222492/paperclip-video-upload</w:t>
+        </w:r>
+      </w:hyperlink>
+    </w:p>
+    <w:p>
+      <w:r>
+        <w:t>Apparently need a ffmpeg or videojs which has a gem.</w:t>
+      </w:r>
+    </w:p>
+    <w:p>
+      <w:hyperlink r:id="rId61" w:history="1">
+        <w:r>
+          <w:rPr>
+            <w:rStyle w:val="Hyperlink"/>
+          </w:rPr>
+          <w:t>https://www.ruby-forum.com/topic/3311623 may be useful...nt</w:t>
+        </w:r>
+      </w:hyperlink>
+      <w:r>
+        <w:t xml:space="preserve"> sure</w:t>
+      </w:r>
+    </w:p>
+    <w:p>
+      <w:hyperlink r:id="rId62" w:history="1">
+        <w:r>
+          <w:rPr>
+            <w:rStyle w:val="Hyperlink"/>
+          </w:rPr>
+          <w:t>http://rubydoc.info/gems/paperclip-ffmpeg/1.0.1/frames</w:t>
+        </w:r>
+      </w:hyperlink>
+      <w:r>
+        <w:t xml:space="preserve"> is helpful</w:t>
+      </w:r>
+    </w:p>
+    <w:p>
+      <w:hyperlink r:id="rId63" w:history="1">
+        <w:r>
+          <w:rPr>
+            <w:rStyle w:val="Hyperlink"/>
+          </w:rPr>
+          <w:t>http://stackoverflow.com/questions/7149985/use-single-attachment-for-video-image-in-paperclip</w:t>
+        </w:r>
+      </w:hyperlink>
+    </w:p>
+    <w:p/>
+    <w:p/>
+    <w:p>
+      <w:r>
+        <w:t>Need to change the menu options to make it more logical</w:t>
+      </w:r>
+    </w:p>
+    <w:p>
+      <w:pPr>
+        <w:rPr>
+          <w:rFonts w:ascii="Arial" w:eastAsia="Times New Roman" w:hAnsi="Arial" w:cs="Arial"/>
+          <w:color w:val="000000"/>
+          <w:sz w:val="20"/>
+          <w:szCs w:val="20"/>
+        </w:rPr>
+      </w:pPr>
+      <w:r>
+        <w:t xml:space="preserve">I had already done it for conversations..so I need to just replicate it. </w:t>
+      </w:r>
+      <w:r>
+        <w:rPr>
+          <w:rFonts w:ascii="Arial" w:eastAsia="Times New Roman" w:hAnsi="Arial" w:cs="Arial"/>
+          <w:color w:val="000000"/>
+          <w:sz w:val="20"/>
+          <w:szCs w:val="20"/>
+        </w:rPr>
+        <w:t>Put Account Settings, My Profile, Invite Friends under one roof - My Stuff</w:t>
+      </w:r>
+    </w:p>
+    <w:p>
+      <w:r>
+        <w:t>Made modifications to _header. I did not need to add a new route</w:t>
+      </w:r>
+      <w:r>
+        <w:tab/>
+      </w:r>
+    </w:p>
+    <w:p/>
+    <w:p>
+      <w:r>
+        <w:t>Add link for a person to put up their blog or facebook page</w:t>
+      </w:r>
+    </w:p>
+    <w:p>
+      <w:r>
+        <w:t>I migrated to add a new field..then changed both the controller and the model. Updated code in _update_user_details</w:t>
+      </w:r>
+    </w:p>
+    <w:p>
+      <w:r>
+        <w:t xml:space="preserve">This link helped me to allow users to open up a webpage in a new window: </w:t>
+      </w:r>
+      <w:hyperlink r:id="rId64" w:history="1">
+        <w:r>
+          <w:rPr>
+            <w:rStyle w:val="Hyperlink"/>
+          </w:rPr>
+          <w:t>http://stackoverflow.com/questions/12133894/open-link-in-new-tab-with-link-to</w:t>
+        </w:r>
+      </w:hyperlink>
+    </w:p>
+    <w:p>
       <w:bookmarkStart w:id="0" w:name="_GoBack"/>
       <w:bookmarkEnd w:id="0"/>
     </w:p>
     <w:p/>
     <w:p/>
-    <w:p>
-      <w:r>
-        <w:t>&lt;% if @eavesdrop_items.any? %&gt;</w:t>
-      </w:r>
-    </w:p>
-    <w:p>
-      <w:r>
-        <w:t>&lt;%#= @eavesdrop_items.count %&gt;</w:t>
-      </w:r>
-    </w:p>
-    <w:p>
-      <w:r>
-        <w:t>&lt;span class="content"&gt;</w:t>
-      </w:r>
-    </w:p>
-    <w:p>
-      <w:r>
-        <w:t xml:space="preserve">      &lt;b&gt;Conversations you are eavesdropping&lt;/b&gt;</w:t>
-      </w:r>
-    </w:p>
-    <w:p>
-      <w:r>
-        <w:t>&lt;/span&gt;</w:t>
-      </w:r>
-    </w:p>
-    <w:p>
-      <w:r>
-        <w:t xml:space="preserve">  &lt;ol class="microposts"&gt;</w:t>
-      </w:r>
-    </w:p>
-    <w:p>
-      <w:r>
-        <w:t xml:space="preserve">    &lt;%= render partial: 'eavesdrop_item', collection: @eavesdrop_items %&gt;</w:t>
-      </w:r>
-    </w:p>
-    <w:p>
-      <w:r>
-        <w:t xml:space="preserve">  &lt;/ol&gt;</w:t>
-      </w:r>
-    </w:p>
-    <w:p>
-      <w:r>
-        <w:t xml:space="preserve">  &lt;%#= will_paginate @eavesdrop_items, renderer: BootstrapPagination::Rails %&gt;</w:t>
-      </w:r>
-    </w:p>
-    <w:p>
-      <w:r>
-        <w:t>&lt;% end %&gt;</w:t>
-      </w:r>
-    </w:p>
-    <w:p/>
+    <w:p/>
+    <w:p/>
+    <w:p/>
+    <w:p/>
+    <w:p/>
+    <w:p/>
+    <w:p/>
+    <w:p/>
+    <w:p/>
+    <w:p/>
+    <w:p/>
+    <w:p/>
+    <w:p/>
+    <w:p/>
+    <w:p/>
+    <w:p/>
+    <w:p/>
+    <w:p/>
+    <w:p/>
+    <w:p>
+      <w:r>
+        <w:t>Of all the articles, Sangeet’s article titled ‘</w:t>
+      </w:r>
+      <w:r>
+        <w:t>http://platformed.info/why-business-models-fail-pipes-vs-platforms/</w:t>
+      </w:r>
+      <w:r>
+        <w:t xml:space="preserve">’ has been the one that has changed my approach towards thinking about platforms. </w:t>
+      </w:r>
+      <w:r>
+        <w:t>“</w:t>
+      </w:r>
+      <w:r>
+        <w:rPr>
+          <w:rFonts w:ascii="Georgia" w:hAnsi="Georgia"/>
+          <w:color w:val="555555"/>
+          <w:shd w:val="clear" w:color="auto" w:fill="FFFFFF"/>
+        </w:rPr>
+        <w:t>a platform requires us to build with</w:t>
+      </w:r>
+      <w:r>
+        <w:rPr>
+          <w:rStyle w:val="apple-converted-space"/>
+          <w:rFonts w:ascii="Georgia" w:hAnsi="Georgia"/>
+          <w:color w:val="555555"/>
+          <w:shd w:val="clear" w:color="auto" w:fill="FFFFFF"/>
+        </w:rPr>
+        <w:t> </w:t>
+      </w:r>
+      <w:hyperlink r:id="rId65" w:tooltip="Users or Customers?" w:history="1">
+        <w:r>
+          <w:rPr>
+            <w:rStyle w:val="Hyperlink"/>
+            <w:rFonts w:ascii="Georgia" w:hAnsi="Georgia"/>
+            <w:color w:val="910303"/>
+            <w:shd w:val="clear" w:color="auto" w:fill="FFFFFF"/>
+          </w:rPr>
+          <w:t>both producers and consumers in mind</w:t>
+        </w:r>
+      </w:hyperlink>
+      <w:r>
+        <w:rPr>
+          <w:rFonts w:ascii="Georgia" w:hAnsi="Georgia"/>
+          <w:color w:val="555555"/>
+          <w:shd w:val="clear" w:color="auto" w:fill="FFFFFF"/>
+        </w:rPr>
+        <w:t>.</w:t>
+      </w:r>
+      <w:r>
+        <w:rPr>
+          <w:rFonts w:ascii="Georgia" w:hAnsi="Georgia"/>
+          <w:color w:val="555555"/>
+          <w:shd w:val="clear" w:color="auto" w:fill="FFFFFF"/>
+        </w:rPr>
+        <w:t xml:space="preserve">” Is a line that I go to when </w:t>
+      </w:r>
+    </w:p>
+    <w:p>
+      <w:r>
+        <w:t xml:space="preserve">“Interactions are the fundamental unit of activity and value creation on a platform” – Repeat till you memorize it. A platform itself has no inherent value – This line has been the bedrock of my thinking towards building my own platform. At one point, for my own platform, I had to prioritize between developing a widget for social interaction, a feature to upload videos, </w:t>
+      </w:r>
+      <w:r>
+        <w:t xml:space="preserve">another feature to allow users to upload their images </w:t>
+      </w:r>
+      <w:r>
+        <w:t xml:space="preserve">and developing a logo. </w:t>
+      </w:r>
+      <w:r>
+        <w:t>Taking a step back to think through which of these would help drive the ‘true interactions that create value’ allowed us to focus on building the most effective feature – ‘allowing users to upload their images’. This allowed other users to feel comfortable interacting on the platform and drive ‘valuable interaction’. It is so easy to get sucked into adding social media or hoping for viral videos but that one line from Sangeet has</w:t>
+      </w:r>
+    </w:p>
+    <w:p>
+      <w:r>
+        <w:t xml:space="preserve">Which means that we needed to think about the one feature that involves producers and consumers and not those billions on facebook </w:t>
+      </w:r>
+    </w:p>
+    <w:p>
+      <w:r>
+        <w:t>Added instant credibility</w:t>
+      </w:r>
+    </w:p>
+    <w:p>
+      <w:r>
+        <w:t xml:space="preserve">Share conversations with their friends not on the website. </w:t>
+      </w:r>
+    </w:p>
+    <w:p/>
+    <w:p>
+      <w:r>
+        <w:t>Of all the articles, Sangeet’s article titled ‘</w:t>
+      </w:r>
+      <w:r>
+        <w:t>http://platformed.info/why-business-models-fail-pipes-vs-platforms/</w:t>
+      </w:r>
+      <w:r>
+        <w:t>’ has been the one that has changed my approach towards thinking about platforms.</w:t>
+      </w:r>
+      <w:r>
+        <w:t xml:space="preserve"> </w:t>
+      </w:r>
+      <w:r>
+        <w:t xml:space="preserve">Until I read that article I was very focused on just ramping up the number of users and visitors on my platform. That was a very </w:t>
+      </w:r>
+      <w:r>
+        <w:t>pipe-based</w:t>
+      </w:r>
+      <w:r>
+        <w:t xml:space="preserve"> mentality. I have </w:t>
+      </w:r>
+      <w:r>
+        <w:t>since</w:t>
+      </w:r>
+      <w:r>
+        <w:t xml:space="preserve"> focused on</w:t>
+      </w:r>
+      <w:r>
+        <w:t xml:space="preserve"> driving interactions between users on my platform which has significantly increased the va</w:t>
+      </w:r>
+      <w:r>
+        <w:t>lue it adds. So, rather than pi</w:t>
+      </w:r>
+      <w:r>
+        <w:t>t</w:t>
+      </w:r>
+      <w:r>
+        <w:t>c</w:t>
+      </w:r>
+      <w:r>
+        <w:t>hing the benefits of joining the platform I focus now on finding a need that encourages users to interact with others.</w:t>
+      </w:r>
+    </w:p>
+    <w:p/>
+    <w:p>
+      <w:r>
+        <w:t xml:space="preserve">“Interactions are the fundamental unit of activity and value creation on a platform”. </w:t>
+      </w:r>
+      <w:r>
+        <w:t xml:space="preserve">Memorize it. </w:t>
+      </w:r>
+      <w:r>
+        <w:t>As a recent startup that is often crunched for money and time, a</w:t>
+      </w:r>
+      <w:r>
+        <w:t>t one point, for my own platform, I had to prioritize between developing</w:t>
+      </w:r>
+      <w:r>
+        <w:t xml:space="preserve"> a feature that allowed users to upload their profile images </w:t>
+      </w:r>
+      <w:r>
+        <w:t>vs.</w:t>
+      </w:r>
+      <w:r>
+        <w:t xml:space="preserve"> incorporating </w:t>
+      </w:r>
+      <w:r>
+        <w:t xml:space="preserve">a </w:t>
+      </w:r>
+      <w:r>
+        <w:t xml:space="preserve">social media widget that would allow users to share content. </w:t>
+      </w:r>
+      <w:r>
+        <w:t xml:space="preserve">The overwhelming consensus in my team was to build the widget (hopefully it will drive our platform viral..so the thinking went). </w:t>
+      </w:r>
+      <w:r>
+        <w:t xml:space="preserve">So we did. The results was a whole lot of nothing. All we ended up doing was to increase </w:t>
+      </w:r>
+      <w:r>
+        <w:lastRenderedPageBreak/>
+        <w:t xml:space="preserve">interactions on someone else’s website (facebook, twitter etc). We eventually course corrected – turns out </w:t>
+      </w:r>
+      <w:r>
+        <w:t>that allowing a user add their profile pic would drive more of the kind of interaction we want on the site by increasing a user’s credibility</w:t>
+      </w:r>
+      <w:r>
+        <w:t xml:space="preserve">. Exactly what we wanted. </w:t>
+      </w:r>
+      <w:r>
+        <w:t>If I had just understood what drives value of my platform (“Interactions”) I would have made a better decision. Thanks Sangeet.</w:t>
+      </w:r>
+    </w:p>
+    <w:p/>
+    <w:p>
+      <w:r>
+        <w:t xml:space="preserve">Taking a step back, we realized that allowing a user add their profile pic would drive more of the kind of interaction we want on the site by increasing a user’s credibility whereas social media would allow for interactions on a different platform (facebook, twitter etc.). </w:t>
+      </w:r>
+    </w:p>
     <w:p/>
     <w:sectPr>
       <w:pgSz w:w="12240" w:h="15840"/>
@@ -9984,7 +10369,7 @@
   <w:abstractNum w:abstractNumId="0">
     <w:nsid w:val="14873198"/>
     <w:multiLevelType w:val="multilevel"/>
-    <w:tmpl w:val="A0B00F2E"/>
+    <w:tmpl w:val="555615AA"/>
     <w:lvl w:ilvl="0">
       <w:start w:val="1"/>
       <w:numFmt w:val="decimal"/>
@@ -9997,17 +10382,17 @@
         <w:ind w:left="720" w:hanging="360"/>
       </w:pPr>
     </w:lvl>
-    <w:lvl w:ilvl="1" w:tentative="1">
+    <w:lvl w:ilvl="1">
       <w:start w:val="1"/>
-      <w:numFmt w:val="decimal"/>
+      <w:numFmt w:val="lowerLetter"/>
       <w:lvlText w:val="%2."/>
       <w:lvlJc w:val="left"/>
       <w:pPr>
-        <w:tabs>
-          <w:tab w:val="num" w:pos="1440"/>
-        </w:tabs>
         <w:ind w:left="1440" w:hanging="360"/>
       </w:pPr>
+      <w:rPr>
+        <w:rFonts w:hint="default"/>
+      </w:rPr>
     </w:lvl>
     <w:lvl w:ilvl="2" w:tentative="1">
       <w:start w:val="1"/>

</xml_diff>

<commit_message>
modified the users show file to put some condition when the follow field is blank. also added a new function in users module that adds http when a website input does not have it
</commit_message>
<xml_diff>
--- a/Airmsg Code v0.2.docx
+++ b/Airmsg Code v0.2.docx
@@ -10142,9 +10142,117 @@
       </w:hyperlink>
     </w:p>
     <w:p>
+      <w:r>
+        <w:t>But it is giving me relative links and not absolute</w:t>
+      </w:r>
+    </w:p>
+    <w:p>
+      <w:r>
+        <w:t xml:space="preserve">Here is an interesting way to append http:// to the websites that do not have it: </w:t>
+      </w:r>
+      <w:hyperlink r:id="rId65" w:history="1">
+        <w:r>
+          <w:rPr>
+            <w:rStyle w:val="Hyperlink"/>
+          </w:rPr>
+          <w:t>http://stackoverflow.com/questions/16721816/how-do-i-defined-a-variable-link-to-to-an-external-url</w:t>
+        </w:r>
+      </w:hyperlink>
+    </w:p>
+    <w:p>
+      <w:pPr>
+        <w:shd w:val="clear" w:color="auto" w:fill="EEEEEE"/>
+        <w:tabs>
+          <w:tab w:val="left" w:pos="916"/>
+          <w:tab w:val="left" w:pos="1832"/>
+          <w:tab w:val="left" w:pos="2748"/>
+          <w:tab w:val="left" w:pos="3664"/>
+          <w:tab w:val="left" w:pos="4580"/>
+          <w:tab w:val="left" w:pos="5496"/>
+          <w:tab w:val="left" w:pos="6412"/>
+          <w:tab w:val="left" w:pos="7328"/>
+          <w:tab w:val="left" w:pos="8244"/>
+          <w:tab w:val="left" w:pos="9160"/>
+          <w:tab w:val="left" w:pos="10076"/>
+          <w:tab w:val="left" w:pos="10992"/>
+          <w:tab w:val="left" w:pos="11908"/>
+          <w:tab w:val="left" w:pos="12824"/>
+          <w:tab w:val="left" w:pos="13740"/>
+          <w:tab w:val="left" w:pos="14656"/>
+        </w:tabs>
+        <w:spacing w:after="0" w:line="267" w:lineRule="atLeast"/>
+        <w:textAlignment w:val="baseline"/>
+        <w:rPr>
+          <w:rFonts w:ascii="Consolas" w:eastAsia="Times New Roman" w:hAnsi="Consolas" w:cs="Consolas"/>
+          <w:color w:val="000000"/>
+          <w:sz w:val="21"/>
+          <w:szCs w:val="21"/>
+        </w:rPr>
+      </w:pPr>
+      <w:r>
+        <w:rPr>
+          <w:rFonts w:ascii="Consolas" w:eastAsia="Times New Roman" w:hAnsi="Consolas" w:cs="Consolas"/>
+          <w:color w:val="000000"/>
+          <w:sz w:val="21"/>
+          <w:szCs w:val="21"/>
+          <w:bdr w:val="none" w:sz="0" w:space="0" w:color="auto" w:frame="1"/>
+        </w:rPr>
+        <w:t xml:space="preserve">link_to micropost.website, </w:t>
+      </w:r>
+      <w:r>
+        <w:rPr>
+          <w:rFonts w:ascii="Consolas" w:eastAsia="Times New Roman" w:hAnsi="Consolas" w:cs="Consolas"/>
+          <w:color w:val="800000"/>
+          <w:sz w:val="21"/>
+          <w:szCs w:val="21"/>
+          <w:bdr w:val="none" w:sz="0" w:space="0" w:color="auto" w:frame="1"/>
+        </w:rPr>
+        <w:t>"http://#{micropost.website}"</w:t>
+      </w:r>
+    </w:p>
+    <w:p/>
+    <w:p>
+      <w:r>
+        <w:t>finally, this is the website that helped me</w:t>
+      </w:r>
+    </w:p>
+    <w:p>
+      <w:hyperlink r:id="rId66" w:history="1">
+        <w:r>
+          <w:rPr>
+            <w:rStyle w:val="Hyperlink"/>
+          </w:rPr>
+          <w:t>http://stackoverflow.com/questions/5012188/rails-link-to-external-site-url-is-attribute-of-user-table-like-users-websit</w:t>
+        </w:r>
+      </w:hyperlink>
+    </w:p>
+    <w:p>
+      <w:r>
+        <w:t>I put the new method in the users model and called it in #show</w:t>
+      </w:r>
       <w:bookmarkStart w:id="0" w:name="_GoBack"/>
       <w:bookmarkEnd w:id="0"/>
     </w:p>
+    <w:p>
+      <w:r>
+        <w:t>but this needs to be clever. If a user does not put http then it needs to add it else it should not</w:t>
+      </w:r>
+    </w:p>
+    <w:p>
+      <w:r>
+        <w:t>To migrate to heroku</w:t>
+      </w:r>
+    </w:p>
+    <w:p>
+      <w:r>
+        <w:t>Git push heroku master</w:t>
+      </w:r>
+    </w:p>
+    <w:p>
+      <w:r>
+        <w:t>Heroku run rake db:migrate</w:t>
+      </w:r>
+    </w:p>
     <w:p/>
     <w:p/>
     <w:p/>
@@ -10196,7 +10304,7 @@
         </w:rPr>
         <w:t> </w:t>
       </w:r>
-      <w:hyperlink r:id="rId65" w:tooltip="Users or Customers?" w:history="1">
+      <w:hyperlink r:id="rId67" w:tooltip="Users or Customers?" w:history="1">
         <w:r>
           <w:rPr>
             <w:rStyle w:val="Hyperlink"/>
@@ -10250,6 +10358,7 @@
     </w:p>
     <w:p>
       <w:r>
+        <w:lastRenderedPageBreak/>
         <w:t xml:space="preserve">Share conversations with their friends not on the website. </w:t>
       </w:r>
     </w:p>
@@ -10331,11 +10440,7 @@
         <w:t xml:space="preserve">The overwhelming consensus in my team was to build the widget (hopefully it will drive our platform viral..so the thinking went). </w:t>
       </w:r>
       <w:r>
-        <w:t xml:space="preserve">So we did. The results was a whole lot of nothing. All we ended up doing was to increase </w:t>
-      </w:r>
-      <w:r>
-        <w:lastRenderedPageBreak/>
-        <w:t xml:space="preserve">interactions on someone else’s website (facebook, twitter etc). We eventually course corrected – turns out </w:t>
+        <w:t xml:space="preserve">So we did. The results was a whole lot of nothing. All we ended up doing was to increase interactions on someone else’s website (facebook, twitter etc). We eventually course corrected – turns out </w:t>
       </w:r>
       <w:r>
         <w:t>that allowing a user add their profile pic would drive more of the kind of interaction we want on the site by increasing a user’s credibility</w:t>

</xml_diff>